<commit_message>
story and then some
</commit_message>
<xml_diff>
--- a/Redo stuff.docx
+++ b/Redo stuff.docx
@@ -825,8 +825,14 @@
           <w:ilvl w:val="0"/>
           <w:numId w:val="1"/>
         </w:numPr>
-      </w:pPr>
-      <w:r>
+        <w:rPr>
+          <w:strike/>
+        </w:rPr>
+      </w:pPr>
+      <w:r>
+        <w:rPr>
+          <w:strike/>
+        </w:rPr>
         <w:t>class utility</w:t>
       </w:r>
     </w:p>
@@ -837,34 +843,58 @@
           <w:ilvl w:val="1"/>
           <w:numId w:val="1"/>
         </w:numPr>
-      </w:pPr>
-      <w:r>
+        <w:rPr>
+          <w:strike/>
+        </w:rPr>
+      </w:pPr>
+      <w:r>
+        <w:rPr>
+          <w:strike/>
+        </w:rPr>
         <w:t>line shape (2</w:t>
       </w:r>
       <w:r>
+        <w:rPr>
+          <w:strike/>
+        </w:rPr>
         <w:t>.</w:t>
       </w:r>
       <w:r>
+        <w:rPr>
+          <w:strike/>
+        </w:rPr>
         <w:t>00</w:t>
+      </w:r>
+      <w:r>
+        <w:rPr>
+          <w:strike/>
+        </w:rPr>
+        <w:t>1</w:t>
+      </w:r>
+      <w:r>
+        <w:rPr>
+          <w:strike/>
+        </w:rPr>
+        <w:t>)</w:t>
       </w:r>
       <w:bookmarkStart w:id="0" w:name="_GoBack"/>
       <w:bookmarkEnd w:id="0"/>
-      <w:r>
-        <w:t>1</w:t>
-      </w:r>
-      <w:r>
-        <w:t>)</w:t>
-      </w:r>
-    </w:p>
-    <w:p>
-      <w:pPr>
-        <w:pStyle w:val="ListParagraph"/>
-        <w:numPr>
-          <w:ilvl w:val="1"/>
-          <w:numId w:val="1"/>
-        </w:numPr>
-      </w:pPr>
-      <w:r>
+    </w:p>
+    <w:p>
+      <w:pPr>
+        <w:pStyle w:val="ListParagraph"/>
+        <w:numPr>
+          <w:ilvl w:val="1"/>
+          <w:numId w:val="1"/>
+        </w:numPr>
+        <w:rPr>
+          <w:strike/>
+        </w:rPr>
+      </w:pPr>
+      <w:r>
+        <w:rPr>
+          <w:strike/>
+        </w:rPr>
         <w:t>curve shape (2)</w:t>
       </w:r>
     </w:p>

</xml_diff>